<commit_message>
feat: Completed A4-1 Debugging Basics
</commit_message>
<xml_diff>
--- a/Courses/PROG1070/Modules/Module 4 - Algorithms and Control Structures/Assignments/A4-1_Debugging_Basics.docx
+++ b/Courses/PROG1070/Modules/Module 4 - Algorithms and Control Structures/Assignments/A4-1_Debugging_Basics.docx
@@ -403,17 +403,174 @@
           <w:szCs w:val="28"/>
         </w:rPr>
       </w:pPr>
+      <w:r>
+        <w:rPr>
+          <w:b/>
+          <w:sz w:val="28"/>
+          <w:szCs w:val="28"/>
+        </w:rPr>
+        <w:t>No errors</w:t>
+      </w:r>
+      <w:r>
+        <w:rPr>
+          <w:b/>
+          <w:sz w:val="28"/>
+          <w:szCs w:val="28"/>
+        </w:rPr>
+        <w:t xml:space="preserve"> and console app running</w:t>
+      </w:r>
+      <w:r>
+        <w:rPr>
+          <w:b/>
+          <w:sz w:val="28"/>
+          <w:szCs w:val="28"/>
+        </w:rPr>
+        <w:t>:</w:t>
+      </w:r>
+    </w:p>
+    <w:p>
+      <w:pPr>
+        <w:rPr>
+          <w:b/>
+          <w:sz w:val="28"/>
+          <w:szCs w:val="28"/>
+        </w:rPr>
+      </w:pPr>
+      <w:r>
+        <w:rPr>
+          <w:noProof/>
+        </w:rPr>
+        <w:lastRenderedPageBreak/>
+        <w:drawing>
+          <wp:inline distT="0" distB="0" distL="0" distR="0" wp14:anchorId="17CE4FC0" wp14:editId="74C24000">
+            <wp:extent cx="5943600" cy="4598035"/>
+            <wp:effectExtent l="0" t="0" r="0" b="0"/>
+            <wp:docPr id="8" name="Picture 8"/>
+            <wp:cNvGraphicFramePr>
+              <a:graphicFrameLocks xmlns:a="http://schemas.openxmlformats.org/drawingml/2006/main" noChangeAspect="1"/>
+            </wp:cNvGraphicFramePr>
+            <a:graphic xmlns:a="http://schemas.openxmlformats.org/drawingml/2006/main">
+              <a:graphicData uri="http://schemas.openxmlformats.org/drawingml/2006/picture">
+                <pic:pic xmlns:pic="http://schemas.openxmlformats.org/drawingml/2006/picture">
+                  <pic:nvPicPr>
+                    <pic:cNvPr id="1" name=""/>
+                    <pic:cNvPicPr/>
+                  </pic:nvPicPr>
+                  <pic:blipFill>
+                    <a:blip r:embed="rId10"/>
+                    <a:stretch>
+                      <a:fillRect/>
+                    </a:stretch>
+                  </pic:blipFill>
+                  <pic:spPr>
+                    <a:xfrm>
+                      <a:off x="0" y="0"/>
+                      <a:ext cx="5943600" cy="4598035"/>
+                    </a:xfrm>
+                    <a:prstGeom prst="rect">
+                      <a:avLst/>
+                    </a:prstGeom>
+                  </pic:spPr>
+                </pic:pic>
+              </a:graphicData>
+            </a:graphic>
+          </wp:inline>
+        </w:drawing>
+      </w:r>
+    </w:p>
+    <w:p>
+      <w:pPr>
+        <w:rPr>
+          <w:b/>
+          <w:sz w:val="28"/>
+          <w:szCs w:val="28"/>
+        </w:rPr>
+      </w:pPr>
+      <w:r>
+        <w:rPr>
+          <w:b/>
+          <w:sz w:val="28"/>
+          <w:szCs w:val="28"/>
+        </w:rPr>
+        <w:t xml:space="preserve">“INVALID </w:t>
+      </w:r>
+      <w:r>
+        <w:rPr>
+          <w:b/>
+          <w:sz w:val="28"/>
+          <w:szCs w:val="28"/>
+        </w:rPr>
+        <w:t xml:space="preserve">ENTRY” error message </w:t>
+      </w:r>
       <w:bookmarkStart w:id="0" w:name="_GoBack"/>
       <w:bookmarkEnd w:id="0"/>
-    </w:p>
-    <w:p>
-      <w:pPr>
-        <w:rPr>
-          <w:b/>
-          <w:sz w:val="28"/>
-          <w:szCs w:val="28"/>
-        </w:rPr>
-      </w:pPr>
+      <w:r>
+        <w:rPr>
+          <w:b/>
+          <w:sz w:val="28"/>
+          <w:szCs w:val="28"/>
+        </w:rPr>
+        <w:t>removed by deleting semicolons following while validation conditions:</w:t>
+      </w:r>
+    </w:p>
+    <w:p>
+      <w:pPr>
+        <w:rPr>
+          <w:b/>
+          <w:sz w:val="28"/>
+          <w:szCs w:val="28"/>
+        </w:rPr>
+      </w:pPr>
+      <w:r>
+        <w:rPr>
+          <w:b/>
+          <w:noProof/>
+          <w:sz w:val="28"/>
+          <w:szCs w:val="28"/>
+        </w:rPr>
+        <w:lastRenderedPageBreak/>
+        <w:drawing>
+          <wp:inline distT="0" distB="0" distL="0" distR="0">
+            <wp:extent cx="5943600" cy="4326255"/>
+            <wp:effectExtent l="0" t="0" r="0" b="0"/>
+            <wp:docPr id="9" name="Picture 9"/>
+            <wp:cNvGraphicFramePr>
+              <a:graphicFrameLocks xmlns:a="http://schemas.openxmlformats.org/drawingml/2006/main" noChangeAspect="1"/>
+            </wp:cNvGraphicFramePr>
+            <a:graphic xmlns:a="http://schemas.openxmlformats.org/drawingml/2006/main">
+              <a:graphicData uri="http://schemas.openxmlformats.org/drawingml/2006/picture">
+                <pic:pic xmlns:pic="http://schemas.openxmlformats.org/drawingml/2006/picture">
+                  <pic:nvPicPr>
+                    <pic:cNvPr id="9" name="removed_semicolons.PNG"/>
+                    <pic:cNvPicPr/>
+                  </pic:nvPicPr>
+                  <pic:blipFill>
+                    <a:blip r:embed="rId11">
+                      <a:extLst>
+                        <a:ext uri="{28A0092B-C50C-407E-A947-70E740481C1C}">
+                          <a14:useLocalDpi xmlns:a14="http://schemas.microsoft.com/office/drawing/2010/main" val="0"/>
+                        </a:ext>
+                      </a:extLst>
+                    </a:blip>
+                    <a:stretch>
+                      <a:fillRect/>
+                    </a:stretch>
+                  </pic:blipFill>
+                  <pic:spPr>
+                    <a:xfrm>
+                      <a:off x="0" y="0"/>
+                      <a:ext cx="5943600" cy="4326255"/>
+                    </a:xfrm>
+                    <a:prstGeom prst="rect">
+                      <a:avLst/>
+                    </a:prstGeom>
+                  </pic:spPr>
+                </pic:pic>
+              </a:graphicData>
+            </a:graphic>
+          </wp:inline>
+        </w:drawing>
+      </w:r>
     </w:p>
     <w:p>
       <w:pPr>

</xml_diff>